<commit_message>
Genetisk og Brute Force Merged
</commit_message>
<xml_diff>
--- a/Rapport/nuværende versioner/Genetiske algoritmer.docx
+++ b/Rapport/nuværende versioner/Genetiske algoritmer.docx
@@ -4,6 +4,81 @@
   <w:body>
     <w:p>
       <w:pPr>
+        <w:jc w:val="center"/>
+        <w:rPr>
+          <w:rFonts w:ascii="Times New Roman" w:hAnsi="Times New Roman" w:cs="Times New Roman"/>
+          <w:sz w:val="32"/>
+          <w:szCs w:val="32"/>
+        </w:rPr>
+      </w:pPr>
+      <w:r>
+        <w:rPr>
+          <w:rFonts w:ascii="Times New Roman" w:hAnsi="Times New Roman" w:cs="Times New Roman"/>
+          <w:sz w:val="32"/>
+          <w:szCs w:val="32"/>
+        </w:rPr>
+        <w:t>Algoritme</w:t>
+      </w:r>
+    </w:p>
+    <w:p/>
+    <w:p>
+      <w:r>
+        <w:t>For at lave algoritmen til at f.eks. at planlægge et skema, er der forskellige metoder. Hver metode har fordele og ulemper og er derfor egnet til forskellige problemer.</w:t>
+      </w:r>
+    </w:p>
+    <w:p/>
+    <w:p>
+      <w:pPr>
+        <w:rPr>
+          <w:b/>
+        </w:rPr>
+      </w:pPr>
+      <w:r>
+        <w:rPr>
+          <w:b/>
+        </w:rPr>
+        <w:t>Brute Force:</w:t>
+      </w:r>
+    </w:p>
+    <w:p>
+      <w:r>
+        <w:t xml:space="preserve">Brute-force </w:t>
+      </w:r>
+      <w:r>
+        <w:t xml:space="preserve">algoritmen går i sin simple form ud på, at tjekke alle mulige kombinationer af problemet, og ligesom i den genetiske algoritme, beregne en fitness for hver mulig løsning. Da alle mulige løsninger bliver afprøvet, er det sikkert, at den bedste løsning bliver fundet i forhold til den valgte fitness. </w:t>
+      </w:r>
+    </w:p>
+    <w:p>
+      <w:r>
+        <w:t>Hvis der f.eks. skal findes en divisor for et heltal n, ville brute-force metoden gå ud på at gå gennem alle tal mellem 1 og n, og tjekke om t</w:t>
+      </w:r>
+      <w:bookmarkStart w:id="0" w:name="_GoBack"/>
+      <w:bookmarkEnd w:id="0"/>
+      <w:r>
+        <w:t>allet kan divideres uden, at producere en rest.</w:t>
+      </w:r>
+    </w:p>
+    <w:p>
+      <w:r>
+        <w:t>Selvom denne metode er sikker på den optimale løsning, vil et problem med mange parametre kræve længere tid at køre, sammenlignet med andre metoder som genetisk algoritme, da vi i genetisk algoritme hurtigt sorterer mange løsninger fra, uden at gå igennem dem enkeltvis.</w:t>
+      </w:r>
+    </w:p>
+    <w:p>
+      <w:r>
+        <w:t>Der er visse applikationer hvor brute-force kan være meget brugbart, hvis man F.eks. vil cracke et password. Når man skal cracke et password kan man ikke bruge genetiske algoritmer, for du får ikke et output der fortæller om ens løsning er tæt på at være rigtig. Med brute-force er det sikkert, at man får den rigtige løsning, da brute-force tester alle løsninger.</w:t>
+      </w:r>
+    </w:p>
+    <w:p>
+      <w:pPr>
+        <w:jc w:val="both"/>
+        <w:rPr>
+          <w:b/>
+          <w:lang w:eastAsia="da-DK"/>
+        </w:rPr>
+      </w:pPr>
+    </w:p>
+    <w:p>
+      <w:pPr>
         <w:jc w:val="both"/>
         <w:rPr>
           <w:rFonts w:ascii="Times New Roman" w:hAnsi="Times New Roman" w:cs="Times New Roman"/>
@@ -14,12 +89,14 @@
       </w:pPr>
       <w:r>
         <w:rPr>
+          <w:b/>
           <w:lang w:eastAsia="da-DK"/>
         </w:rPr>
         <w:t>Genetiske algor</w:t>
       </w:r>
       <w:r>
         <w:rPr>
+          <w:b/>
           <w:lang w:eastAsia="da-DK"/>
         </w:rPr>
         <w:t>itmer:</w:t>
@@ -254,6 +331,7 @@
           <w:rFonts w:ascii="Calibri" w:hAnsi="Calibri" w:cs="Calibri"/>
           <w:lang w:eastAsia="da-DK"/>
         </w:rPr>
+        <w:lastRenderedPageBreak/>
         <w:t>En population bliver muteret ved følgende operationer.</w:t>
       </w:r>
     </w:p>
@@ -464,8 +542,6 @@
         </w:rPr>
         <w:t xml:space="preserve"> </w:t>
       </w:r>
-      <w:bookmarkStart w:id="0" w:name="_GoBack"/>
-      <w:bookmarkEnd w:id="0"/>
       <w:r>
         <w:rPr>
           <w:rFonts w:ascii="Calibri" w:hAnsi="Calibri" w:cs="Calibri"/>
@@ -507,66 +583,66 @@
           <w:rFonts w:ascii="Calibri" w:hAnsi="Calibri" w:cs="Calibri"/>
           <w:lang w:eastAsia="da-DK"/>
         </w:rPr>
+        <w:t xml:space="preserve">Hvis at man ved at ændre parametre kun en lille smule for hver gang, gør at man nu hænger fast, da tallene omkring disse parametre ikke gør at der kommer en højre fitness. </w:t>
+      </w:r>
+      <w:r>
+        <w:rPr>
+          <w:rFonts w:ascii="Calibri" w:hAnsi="Calibri" w:cs="Calibri"/>
+          <w:lang w:eastAsia="da-DK"/>
+        </w:rPr>
+        <w:t xml:space="preserve">Man har ved hjælp af parametrene muligheden for at udregne den højeste fitness, alt afhængigt af hvor meget parametrene skal justeres, da minimale ændringer vil ikke nødvendigvis resultater i den højeste fitness, hvorimod store ændringer i parametrene vil muligvis udregne det højeste fitness. </w:t>
+      </w:r>
+      <w:r>
+        <w:rPr>
+          <w:rFonts w:ascii="Calibri" w:hAnsi="Calibri" w:cs="Calibri"/>
+          <w:lang w:eastAsia="da-DK"/>
+        </w:rPr>
+        <w:t xml:space="preserve">Altså vil vi i starten gerne finde løsninger, som lægger spredt ud over hele problemet, og så derefter fjerne denne mangfoldighed igen for at ’zoome’ ind på den endelige optimale løsning. </w:t>
+      </w:r>
+    </w:p>
+    <w:p>
+      <w:pPr>
+        <w:rPr>
+          <w:rFonts w:ascii="Calibri" w:hAnsi="Calibri" w:cs="Calibri"/>
+          <w:lang w:eastAsia="da-DK"/>
+        </w:rPr>
+      </w:pPr>
+      <w:r>
+        <w:rPr>
+          <w:rFonts w:ascii="Calibri" w:hAnsi="Calibri" w:cs="Calibri"/>
+          <w:lang w:eastAsia="da-DK"/>
+        </w:rPr>
+        <w:t xml:space="preserve">Det man gerne vil have er et individ med, ikke bare stor fitness, men et som heller ikke ligner de andre. Hvis at man kigger på figur </w:t>
+      </w:r>
+      <w:r>
+        <w:rPr>
+          <w:rFonts w:ascii="Calibri" w:hAnsi="Calibri" w:cs="Calibri"/>
+          <w:b/>
+          <w:lang w:eastAsia="da-DK"/>
+        </w:rPr>
+        <w:t>XX</w:t>
+      </w:r>
+      <w:r>
+        <w:rPr>
+          <w:rFonts w:ascii="Calibri" w:hAnsi="Calibri" w:cs="Calibri"/>
+          <w:lang w:eastAsia="da-DK"/>
+        </w:rPr>
+        <w:t xml:space="preserve">, vil man finde det individ der ligger på linjerne. </w:t>
+      </w:r>
+    </w:p>
+    <w:p>
+      <w:pPr>
+        <w:rPr>
+          <w:rFonts w:ascii="Calibri" w:hAnsi="Calibri" w:cs="Calibri"/>
+          <w:lang w:eastAsia="da-DK"/>
+        </w:rPr>
+      </w:pPr>
+      <w:r>
+        <w:rPr>
+          <w:noProof/>
+          <w:lang w:eastAsia="da-DK"/>
+        </w:rPr>
         <w:lastRenderedPageBreak/>
-        <w:t xml:space="preserve">Hvis at man ved at ændre parametre kun en lille smule for hver gang, gør at man nu hænger fast, da tallene omkring disse parametre ikke gør at der kommer en højre fitness. </w:t>
-      </w:r>
-      <w:r>
-        <w:rPr>
-          <w:rFonts w:ascii="Calibri" w:hAnsi="Calibri" w:cs="Calibri"/>
-          <w:lang w:eastAsia="da-DK"/>
-        </w:rPr>
-        <w:t xml:space="preserve">Man har ved hjælp af parametrene muligheden for at udregne den højeste fitness, alt afhængigt af hvor meget parametrene skal justeres, da minimale ændringer vil ikke nødvendigvis resultater i den højeste fitness, hvorimod store ændringer i parametrene vil muligvis udregne det højeste fitness. </w:t>
-      </w:r>
-      <w:r>
-        <w:rPr>
-          <w:rFonts w:ascii="Calibri" w:hAnsi="Calibri" w:cs="Calibri"/>
-          <w:lang w:eastAsia="da-DK"/>
-        </w:rPr>
-        <w:t xml:space="preserve">Altså vil vi i starten gerne finde løsninger, som lægger spredt ud over hele problemet, og så derefter fjerne denne mangfoldighed igen for at ’zoome’ ind på den endelige optimale løsning. </w:t>
-      </w:r>
-    </w:p>
-    <w:p>
-      <w:pPr>
-        <w:rPr>
-          <w:rFonts w:ascii="Calibri" w:hAnsi="Calibri" w:cs="Calibri"/>
-          <w:lang w:eastAsia="da-DK"/>
-        </w:rPr>
-      </w:pPr>
-      <w:r>
-        <w:rPr>
-          <w:rFonts w:ascii="Calibri" w:hAnsi="Calibri" w:cs="Calibri"/>
-          <w:lang w:eastAsia="da-DK"/>
-        </w:rPr>
-        <w:t xml:space="preserve">Det man gerne vil have er et individ med, ikke bare stor fitness, men et som heller ikke ligner de andre. Hvis at man kigger på figur </w:t>
-      </w:r>
-      <w:r>
-        <w:rPr>
-          <w:rFonts w:ascii="Calibri" w:hAnsi="Calibri" w:cs="Calibri"/>
-          <w:b/>
-          <w:lang w:eastAsia="da-DK"/>
-        </w:rPr>
-        <w:t>XX</w:t>
-      </w:r>
-      <w:r>
-        <w:rPr>
-          <w:rFonts w:ascii="Calibri" w:hAnsi="Calibri" w:cs="Calibri"/>
-          <w:lang w:eastAsia="da-DK"/>
-        </w:rPr>
-        <w:t xml:space="preserve">, vil man finde det individ der ligger på linjerne. </w:t>
-      </w:r>
-    </w:p>
-    <w:p>
-      <w:pPr>
-        <w:rPr>
-          <w:rFonts w:ascii="Calibri" w:hAnsi="Calibri" w:cs="Calibri"/>
-          <w:lang w:eastAsia="da-DK"/>
-        </w:rPr>
-      </w:pPr>
-      <w:r>
-        <w:rPr>
-          <w:noProof/>
-          <w:lang w:eastAsia="da-DK"/>
-        </w:rPr>
         <w:drawing>
           <wp:inline distT="0" distB="0" distL="0" distR="0" wp14:anchorId="6625D7F4" wp14:editId="5D2923BD">
             <wp:extent cx="3153572" cy="3276600"/>
@@ -1886,7 +1962,7 @@
 </file>
 
 <file path=customXml/itemProps1.xml><?xml version="1.0" encoding="utf-8"?>
-<ds:datastoreItem xmlns:ds="http://schemas.openxmlformats.org/officeDocument/2006/customXml" ds:itemID="{C1644473-352B-46D5-B401-94F4BB542D6D}">
+<ds:datastoreItem xmlns:ds="http://schemas.openxmlformats.org/officeDocument/2006/customXml" ds:itemID="{90C39190-CD1D-4C4B-9EF6-1009D2FE9876}">
   <ds:schemaRefs>
     <ds:schemaRef ds:uri="http://schemas.openxmlformats.org/officeDocument/2006/bibliography"/>
   </ds:schemaRefs>

</xml_diff>

<commit_message>
Tilføjet fitness forklaring til algoritme afsnit
</commit_message>
<xml_diff>
--- a/Rapport/nuværende versioner/Genetiske algoritmer.docx
+++ b/Rapport/nuværende versioner/Genetiske algoritmer.docx
@@ -50,12 +50,7 @@
     </w:p>
     <w:p>
       <w:r>
-        <w:t>Hvis der f.eks. skal findes en divisor for et heltal n, ville brute-force metoden gå ud på at gå gennem alle tal mellem 1 og n, og tjekke om t</w:t>
-      </w:r>
-      <w:bookmarkStart w:id="0" w:name="_GoBack"/>
-      <w:bookmarkEnd w:id="0"/>
-      <w:r>
-        <w:t>allet kan divideres uden, at producere en rest.</w:t>
+        <w:t>Hvis der f.eks. skal findes en divisor for et heltal n, ville brute-force metoden gå ud på at gå gennem alle tal mellem 1 og n, og tjekke om tallet kan divideres uden, at producere en rest.</w:t>
       </w:r>
     </w:p>
     <w:p>
@@ -430,7 +425,19 @@
         <w:rPr>
           <w:lang w:eastAsia="da-DK"/>
         </w:rPr>
-        <w:t>som er en kombination af de 2 kromosomer fx strengene 1110100 1011</w:t>
+        <w:t xml:space="preserve">som er en kombination af de 2 </w:t>
+      </w:r>
+      <w:r>
+        <w:rPr>
+          <w:lang w:eastAsia="da-DK"/>
+        </w:rPr>
+        <w:t>kromosomer</w:t>
+      </w:r>
+      <w:r>
+        <w:rPr>
+          <w:lang w:eastAsia="da-DK"/>
+        </w:rPr>
+        <w:t xml:space="preserve"> fx strengene 1110100 1011</w:t>
       </w:r>
       <w:r>
         <w:rPr>
@@ -627,7 +634,74 @@
           <w:rFonts w:ascii="Calibri" w:hAnsi="Calibri" w:cs="Calibri"/>
           <w:lang w:eastAsia="da-DK"/>
         </w:rPr>
-        <w:t xml:space="preserve">, vil man finde det individ der ligger på linjerne. </w:t>
+        <w:t xml:space="preserve">, vil man finde det </w:t>
+      </w:r>
+      <w:r>
+        <w:rPr>
+          <w:rFonts w:ascii="Calibri" w:hAnsi="Calibri" w:cs="Calibri"/>
+          <w:lang w:eastAsia="da-DK"/>
+        </w:rPr>
+        <w:t>individ der ligger på linjerne.</w:t>
+      </w:r>
+    </w:p>
+    <w:p>
+      <w:pPr>
+        <w:rPr>
+          <w:rFonts w:ascii="Calibri" w:hAnsi="Calibri" w:cs="Calibri"/>
+          <w:lang w:eastAsia="da-DK"/>
+        </w:rPr>
+      </w:pPr>
+      <w:r>
+        <w:rPr>
+          <w:rFonts w:ascii="Calibri" w:hAnsi="Calibri" w:cs="Calibri"/>
+          <w:lang w:eastAsia="da-DK"/>
+        </w:rPr>
+        <w:t xml:space="preserve">Både ved brug af </w:t>
+      </w:r>
+      <w:proofErr w:type="spellStart"/>
+      <w:r>
+        <w:rPr>
+          <w:rFonts w:ascii="Calibri" w:hAnsi="Calibri" w:cs="Calibri"/>
+          <w:lang w:eastAsia="da-DK"/>
+        </w:rPr>
+        <w:t>brute</w:t>
+      </w:r>
+      <w:proofErr w:type="spellEnd"/>
+      <w:r>
+        <w:rPr>
+          <w:rFonts w:ascii="Calibri" w:hAnsi="Calibri" w:cs="Calibri"/>
+          <w:lang w:eastAsia="da-DK"/>
+        </w:rPr>
+        <w:t xml:space="preserve"> force og generisk algoritme, er målet at finde den optimale løsning. Denne beregnes ud fra et fitness niveau, hvor der på hver løsning laves en udregning ud fra valgte parametre. Denne returnerer et fitnessniveau. Herefter gemmes løsningen med det bedste fitnessniveau</w:t>
+      </w:r>
+      <w:r>
+        <w:rPr>
+          <w:rFonts w:ascii="Calibri" w:hAnsi="Calibri" w:cs="Calibri"/>
+          <w:lang w:eastAsia="da-DK"/>
+        </w:rPr>
+        <w:t>. Det bedste fitnessniveau</w:t>
+      </w:r>
+      <w:r>
+        <w:rPr>
+          <w:rFonts w:ascii="Calibri" w:hAnsi="Calibri" w:cs="Calibri"/>
+          <w:lang w:eastAsia="da-DK"/>
+        </w:rPr>
+        <w:t xml:space="preserve"> </w:t>
+      </w:r>
+      <w:r>
+        <w:rPr>
+          <w:rFonts w:ascii="Calibri" w:hAnsi="Calibri" w:cs="Calibri"/>
+          <w:lang w:eastAsia="da-DK"/>
+        </w:rPr>
+        <w:t xml:space="preserve">kan være defineret ved den højest mulige eller lavest mulige værdi. </w:t>
+      </w:r>
+      <w:r>
+        <w:rPr>
+          <w:rStyle w:val="Fodnotehenvisning"/>
+          <w:rFonts w:ascii="Calibri" w:hAnsi="Calibri" w:cs="Calibri"/>
+          <w:lang w:eastAsia="da-DK"/>
+        </w:rPr>
+        <w:footnoteReference w:id="1"/>
       </w:r>
     </w:p>
     <w:p>
@@ -659,7 +733,7 @@
                     <pic:cNvPicPr/>
                   </pic:nvPicPr>
                   <pic:blipFill>
-                    <a:blip r:embed="rId6"/>
+                    <a:blip r:embed="rId8"/>
                     <a:stretch>
                       <a:fillRect/>
                     </a:stretch>
@@ -694,7 +768,7 @@
         </w:rPr>
         <w:t xml:space="preserve">Kilde til mangfoldighed: </w:t>
       </w:r>
-      <w:hyperlink r:id="rId7" w:history="1">
+      <w:hyperlink r:id="rId9" w:history="1">
         <w:r>
           <w:rPr>
             <w:rStyle w:val="Hyperlink"/>
@@ -970,6 +1044,80 @@
     </w:sectPr>
   </w:body>
 </w:document>
+</file>
+
+<file path=word/endnotes.xml><?xml version="1.0" encoding="utf-8"?>
+<w:endnotes xmlns:wpc="http://schemas.microsoft.com/office/word/2010/wordprocessingCanvas" xmlns:cx="http://schemas.microsoft.com/office/drawing/2014/chartex" xmlns:cx1="http://schemas.microsoft.com/office/drawing/2015/9/8/chartex" xmlns:cx2="http://schemas.microsoft.com/office/drawing/2015/10/21/chartex" xmlns:cx3="http://schemas.microsoft.com/office/drawing/2016/5/9/chartex" xmlns:cx4="http://schemas.microsoft.com/office/drawing/2016/5/10/chartex" xmlns:cx5="http://schemas.microsoft.com/office/drawing/2016/5/11/chartex" xmlns:mc="http://schemas.openxmlformats.org/markup-compatibility/2006" xmlns:o="urn:schemas-microsoft-com:office:office" xmlns:r="http://schemas.openxmlformats.org/officeDocument/2006/relationships" xmlns:m="http://schemas.openxmlformats.org/officeDocument/2006/math" xmlns:v="urn:schemas-microsoft-com:vml" xmlns:wp14="http://schemas.microsoft.com/office/word/2010/wordprocessingDrawing" xmlns:wp="http://schemas.openxmlformats.org/drawingml/2006/wordprocessingDrawing" xmlns:w10="urn:schemas-microsoft-com:office:word" xmlns:w="http://schemas.openxmlformats.org/wordprocessingml/2006/main" xmlns:w14="http://schemas.microsoft.com/office/word/2010/wordml" xmlns:w15="http://schemas.microsoft.com/office/word/2012/wordml" xmlns:w16se="http://schemas.microsoft.com/office/word/2015/wordml/symex" xmlns:wpg="http://schemas.microsoft.com/office/word/2010/wordprocessingGroup" xmlns:wpi="http://schemas.microsoft.com/office/word/2010/wordprocessingInk" xmlns:wne="http://schemas.microsoft.com/office/word/2006/wordml" xmlns:wps="http://schemas.microsoft.com/office/word/2010/wordprocessingShape" mc:Ignorable="w14 w15 w16se wp14">
+  <w:endnote w:type="separator" w:id="-1">
+    <w:p>
+      <w:pPr>
+        <w:spacing w:after="0" w:line="240" w:lineRule="auto"/>
+      </w:pPr>
+      <w:r>
+        <w:separator/>
+      </w:r>
+    </w:p>
+  </w:endnote>
+  <w:endnote w:type="continuationSeparator" w:id="0">
+    <w:p>
+      <w:pPr>
+        <w:spacing w:after="0" w:line="240" w:lineRule="auto"/>
+      </w:pPr>
+      <w:r>
+        <w:continuationSeparator/>
+      </w:r>
+    </w:p>
+  </w:endnote>
+</w:endnotes>
+</file>
+
+<file path=word/footnotes.xml><?xml version="1.0" encoding="utf-8"?>
+<w:footnotes xmlns:wpc="http://schemas.microsoft.com/office/word/2010/wordprocessingCanvas" xmlns:cx="http://schemas.microsoft.com/office/drawing/2014/chartex" xmlns:cx1="http://schemas.microsoft.com/office/drawing/2015/9/8/chartex" xmlns:cx2="http://schemas.microsoft.com/office/drawing/2015/10/21/chartex" xmlns:cx3="http://schemas.microsoft.com/office/drawing/2016/5/9/chartex" xmlns:cx4="http://schemas.microsoft.com/office/drawing/2016/5/10/chartex" xmlns:cx5="http://schemas.microsoft.com/office/drawing/2016/5/11/chartex" xmlns:mc="http://schemas.openxmlformats.org/markup-compatibility/2006" xmlns:o="urn:schemas-microsoft-com:office:office" xmlns:r="http://schemas.openxmlformats.org/officeDocument/2006/relationships" xmlns:m="http://schemas.openxmlformats.org/officeDocument/2006/math" xmlns:v="urn:schemas-microsoft-com:vml" xmlns:wp14="http://schemas.microsoft.com/office/word/2010/wordprocessingDrawing" xmlns:wp="http://schemas.openxmlformats.org/drawingml/2006/wordprocessingDrawing" xmlns:w10="urn:schemas-microsoft-com:office:word" xmlns:w="http://schemas.openxmlformats.org/wordprocessingml/2006/main" xmlns:w14="http://schemas.microsoft.com/office/word/2010/wordml" xmlns:w15="http://schemas.microsoft.com/office/word/2012/wordml" xmlns:w16se="http://schemas.microsoft.com/office/word/2015/wordml/symex" xmlns:wpg="http://schemas.microsoft.com/office/word/2010/wordprocessingGroup" xmlns:wpi="http://schemas.microsoft.com/office/word/2010/wordprocessingInk" xmlns:wne="http://schemas.microsoft.com/office/word/2006/wordml" xmlns:wps="http://schemas.microsoft.com/office/word/2010/wordprocessingShape" mc:Ignorable="w14 w15 w16se wp14">
+  <w:footnote w:type="separator" w:id="-1">
+    <w:p>
+      <w:pPr>
+        <w:spacing w:after="0" w:line="240" w:lineRule="auto"/>
+      </w:pPr>
+      <w:r>
+        <w:separator/>
+      </w:r>
+    </w:p>
+  </w:footnote>
+  <w:footnote w:type="continuationSeparator" w:id="0">
+    <w:p>
+      <w:pPr>
+        <w:spacing w:after="0" w:line="240" w:lineRule="auto"/>
+      </w:pPr>
+      <w:r>
+        <w:continuationSeparator/>
+      </w:r>
+    </w:p>
+  </w:footnote>
+  <w:footnote w:id="1">
+    <w:p>
+      <w:pPr>
+        <w:pStyle w:val="Fodnotetekst"/>
+        <w:rPr>
+          <w:lang w:val="en-US"/>
+        </w:rPr>
+      </w:pPr>
+      <w:r>
+        <w:rPr>
+          <w:rStyle w:val="Fodnotehenvisning"/>
+        </w:rPr>
+        <w:footnoteRef/>
+      </w:r>
+      <w:r>
+        <w:t xml:space="preserve"> </w:t>
+      </w:r>
+      <w:r>
+        <w:t>https://www.tutorialspoint.com/genetic_algorithms/genetic_algorithms_fitness_function.htm</w:t>
+      </w:r>
+      <w:bookmarkStart w:id="0" w:name="_GoBack"/>
+      <w:bookmarkEnd w:id="0"/>
+    </w:p>
+  </w:footnote>
+</w:footnotes>
 </file>
 
 <file path=word/numbering.xml><?xml version="1.0" encoding="utf-8"?>
@@ -1659,6 +1807,45 @@
       <w:u w:val="single"/>
     </w:rPr>
   </w:style>
+  <w:style w:type="paragraph" w:styleId="Fodnotetekst">
+    <w:name w:val="footnote text"/>
+    <w:basedOn w:val="Normal"/>
+    <w:link w:val="FodnotetekstTegn"/>
+    <w:uiPriority w:val="99"/>
+    <w:semiHidden/>
+    <w:unhideWhenUsed/>
+    <w:rsid w:val="00902FD7"/>
+    <w:pPr>
+      <w:spacing w:after="0" w:line="240" w:lineRule="auto"/>
+    </w:pPr>
+    <w:rPr>
+      <w:sz w:val="20"/>
+      <w:szCs w:val="20"/>
+    </w:rPr>
+  </w:style>
+  <w:style w:type="character" w:customStyle="1" w:styleId="FodnotetekstTegn">
+    <w:name w:val="Fodnotetekst Tegn"/>
+    <w:basedOn w:val="Standardskrifttypeiafsnit"/>
+    <w:link w:val="Fodnotetekst"/>
+    <w:uiPriority w:val="99"/>
+    <w:semiHidden/>
+    <w:rsid w:val="00902FD7"/>
+    <w:rPr>
+      <w:sz w:val="20"/>
+      <w:szCs w:val="20"/>
+    </w:rPr>
+  </w:style>
+  <w:style w:type="character" w:styleId="Fodnotehenvisning">
+    <w:name w:val="footnote reference"/>
+    <w:basedOn w:val="Standardskrifttypeiafsnit"/>
+    <w:uiPriority w:val="99"/>
+    <w:semiHidden/>
+    <w:unhideWhenUsed/>
+    <w:rsid w:val="00902FD7"/>
+    <w:rPr>
+      <w:vertAlign w:val="superscript"/>
+    </w:rPr>
+  </w:style>
 </w:styles>
 </file>
 
@@ -1962,7 +2149,7 @@
 </file>
 
 <file path=customXml/itemProps1.xml><?xml version="1.0" encoding="utf-8"?>
-<ds:datastoreItem xmlns:ds="http://schemas.openxmlformats.org/officeDocument/2006/customXml" ds:itemID="{90C39190-CD1D-4C4B-9EF6-1009D2FE9876}">
+<ds:datastoreItem xmlns:ds="http://schemas.openxmlformats.org/officeDocument/2006/customXml" ds:itemID="{47AB4571-7915-43DF-A35B-3DF62EA07AD3}">
   <ds:schemaRefs>
     <ds:schemaRef ds:uri="http://schemas.openxmlformats.org/officeDocument/2006/bibliography"/>
   </ds:schemaRefs>

</xml_diff>